<commit_message>
comentaar op risi's gedeelte
</commit_message>
<xml_diff>
--- a/Review.docx
+++ b/Review.docx
@@ -269,62 +269,31 @@
             <w:tcW w:w="2264" w:type="dxa"/>
           </w:tcPr>
           <w:p>
-            <w:r>
-              <w:t xml:space="preserve">Tester </w:t>
+            <w:pPr>
+              <w:rPr>
+                <w:lang w:val="nl-NL"/>
+              </w:rPr>
+            </w:pPr>
+            <w:r>
+              <w:rPr>
+                <w:lang w:val="nl-NL"/>
+              </w:rPr>
+              <w:t xml:space="preserve">Tester gaat </w:t>
             </w:r>
             <w:proofErr w:type="spellStart"/>
             <w:r>
+              <w:rPr>
+                <w:lang w:val="nl-NL"/>
+              </w:rPr>
               <w:t>gaat</w:t>
             </w:r>
             <w:proofErr w:type="spellEnd"/>
             <w:r>
-              <w:t xml:space="preserve"> </w:t>
-            </w:r>
-            <w:proofErr w:type="spellStart"/>
-            <w:r>
-              <w:t>gaat</w:t>
-            </w:r>
-            <w:proofErr w:type="spellEnd"/>
-            <w:r>
-              <w:t xml:space="preserve"> de </w:t>
-            </w:r>
-            <w:proofErr w:type="spellStart"/>
-            <w:r>
-              <w:t>applicatie</w:t>
-            </w:r>
-            <w:proofErr w:type="spellEnd"/>
-            <w:r>
-              <w:t xml:space="preserve"> </w:t>
-            </w:r>
-            <w:proofErr w:type="spellStart"/>
-            <w:r>
-              <w:t>runnen</w:t>
-            </w:r>
-            <w:proofErr w:type="spellEnd"/>
-            <w:r>
-              <w:t xml:space="preserve"> om </w:t>
-            </w:r>
-            <w:proofErr w:type="spellStart"/>
-            <w:r>
-              <w:t>te</w:t>
-            </w:r>
-            <w:proofErr w:type="spellEnd"/>
-            <w:r>
-              <w:t xml:space="preserve"> </w:t>
-            </w:r>
-            <w:proofErr w:type="spellStart"/>
-            <w:r>
-              <w:t>kijken</w:t>
-            </w:r>
-            <w:proofErr w:type="spellEnd"/>
-            <w:r>
-              <w:t xml:space="preserve"> of het </w:t>
-            </w:r>
-            <w:proofErr w:type="spellStart"/>
-            <w:r>
-              <w:t>werkt</w:t>
-            </w:r>
-            <w:proofErr w:type="spellEnd"/>
+              <w:rPr>
+                <w:lang w:val="nl-NL"/>
+              </w:rPr>
+              <w:t xml:space="preserve"> de applicatie runnen om te kijken of het werkt</w:t>
+            </w:r>
           </w:p>
         </w:tc>
         <w:tc>
@@ -406,62 +375,17 @@
             <w:tcW w:w="2264" w:type="dxa"/>
           </w:tcPr>
           <w:p>
-            <w:r>
-              <w:t xml:space="preserve">Tester </w:t>
-            </w:r>
-            <w:proofErr w:type="spellStart"/>
-            <w:r>
-              <w:t>gaat</w:t>
-            </w:r>
-            <w:proofErr w:type="spellEnd"/>
-            <w:r>
-              <w:t xml:space="preserve"> </w:t>
-            </w:r>
-            <w:proofErr w:type="spellStart"/>
-            <w:r>
-              <w:t>kijken</w:t>
-            </w:r>
-            <w:proofErr w:type="spellEnd"/>
-            <w:r>
-              <w:t xml:space="preserve"> of je </w:t>
-            </w:r>
-            <w:proofErr w:type="spellStart"/>
-            <w:r>
-              <w:t>kan</w:t>
-            </w:r>
-            <w:proofErr w:type="spellEnd"/>
-            <w:r>
-              <w:t xml:space="preserve"> </w:t>
-            </w:r>
-            <w:proofErr w:type="spellStart"/>
-            <w:r>
-              <w:t>schakelen</w:t>
-            </w:r>
-            <w:proofErr w:type="spellEnd"/>
-            <w:r>
-              <w:t xml:space="preserve"> </w:t>
-            </w:r>
-            <w:proofErr w:type="spellStart"/>
-            <w:r>
-              <w:t>tussen</w:t>
-            </w:r>
-            <w:proofErr w:type="spellEnd"/>
-            <w:r>
-              <w:t xml:space="preserve"> </w:t>
-            </w:r>
-            <w:proofErr w:type="spellStart"/>
-            <w:r>
-              <w:t>verschillende</w:t>
-            </w:r>
-            <w:proofErr w:type="spellEnd"/>
-            <w:r>
-              <w:t xml:space="preserve"> tab </w:t>
-            </w:r>
-            <w:proofErr w:type="spellStart"/>
-            <w:r>
-              <w:t>bladen</w:t>
-            </w:r>
-            <w:proofErr w:type="spellEnd"/>
+            <w:pPr>
+              <w:rPr>
+                <w:lang w:val="nl-NL"/>
+              </w:rPr>
+            </w:pPr>
+            <w:r>
+              <w:rPr>
+                <w:lang w:val="nl-NL"/>
+              </w:rPr>
+              <w:t>Tester gaat kijken of je kan schakelen tussen verschillende tab bladen</w:t>
+            </w:r>
           </w:p>
         </w:tc>
         <w:tc>
@@ -551,175 +475,64 @@
             <w:tcW w:w="2264" w:type="dxa"/>
           </w:tcPr>
           <w:p>
-            <w:r>
-              <w:t xml:space="preserve">Tester </w:t>
+            <w:pPr>
+              <w:rPr>
+                <w:lang w:val="nl-NL"/>
+              </w:rPr>
+            </w:pPr>
+            <w:r>
+              <w:rPr>
+                <w:lang w:val="nl-NL"/>
+              </w:rPr>
+              <w:t xml:space="preserve">Tester gaat kijken of hij de invoer velden kan invullen en gaat kijken of de buttons werken en dat je gegeven </w:t>
             </w:r>
             <w:proofErr w:type="spellStart"/>
             <w:r>
-              <w:t>gaat</w:t>
+              <w:rPr>
+                <w:lang w:val="nl-NL"/>
+              </w:rPr>
+              <w:t>andwoord</w:t>
             </w:r>
             <w:proofErr w:type="spellEnd"/>
             <w:r>
-              <w:t xml:space="preserve"> </w:t>
-            </w:r>
+              <w:rPr>
+                <w:lang w:val="nl-NL"/>
+              </w:rPr>
+              <w:t xml:space="preserve"> door de applicatie werkt</w:t>
+            </w:r>
+          </w:p>
+        </w:tc>
+        <w:tc>
+          <w:tcPr>
+            <w:tcW w:w="2268" w:type="dxa"/>
+          </w:tcPr>
+          <w:p>
+            <w:pPr>
+              <w:rPr>
+                <w:lang w:val="nl-NL"/>
+              </w:rPr>
+            </w:pPr>
             <w:proofErr w:type="spellStart"/>
             <w:r>
-              <w:t>kijken</w:t>
+              <w:rPr>
+                <w:lang w:val="nl-NL"/>
+              </w:rPr>
+              <w:t>Risi</w:t>
+            </w:r>
+            <w:r>
+              <w:rPr>
+                <w:lang w:val="nl-NL"/>
+              </w:rPr>
+              <w:t>’</w:t>
+            </w:r>
+            <w:r>
+              <w:rPr>
+                <w:lang w:val="nl-NL"/>
+              </w:rPr>
+              <w:t>s</w:t>
             </w:r>
             <w:proofErr w:type="spellEnd"/>
             <w:r>
-              <w:t xml:space="preserve"> of </w:t>
-            </w:r>
-            <w:proofErr w:type="spellStart"/>
-            <w:r>
-              <w:t>hij</w:t>
-            </w:r>
-            <w:proofErr w:type="spellEnd"/>
-            <w:r>
-              <w:t xml:space="preserve"> de </w:t>
-            </w:r>
-            <w:proofErr w:type="spellStart"/>
-            <w:r>
-              <w:t>invoer</w:t>
-            </w:r>
-            <w:proofErr w:type="spellEnd"/>
-            <w:r>
-              <w:t xml:space="preserve"> </w:t>
-            </w:r>
-            <w:proofErr w:type="spellStart"/>
-            <w:r>
-              <w:t>velden</w:t>
-            </w:r>
-            <w:proofErr w:type="spellEnd"/>
-            <w:r>
-              <w:t xml:space="preserve"> </w:t>
-            </w:r>
-            <w:proofErr w:type="spellStart"/>
-            <w:r>
-              <w:t>kan</w:t>
-            </w:r>
-            <w:proofErr w:type="spellEnd"/>
-            <w:r>
-              <w:t xml:space="preserve"> </w:t>
-            </w:r>
-            <w:proofErr w:type="spellStart"/>
-            <w:r>
-              <w:t>invullen</w:t>
-            </w:r>
-            <w:proofErr w:type="spellEnd"/>
-            <w:r>
-              <w:t xml:space="preserve"> </w:t>
-            </w:r>
-            <w:proofErr w:type="spellStart"/>
-            <w:r>
-              <w:t>en</w:t>
-            </w:r>
-            <w:proofErr w:type="spellEnd"/>
-            <w:r>
-              <w:t xml:space="preserve"> </w:t>
-            </w:r>
-            <w:proofErr w:type="spellStart"/>
-            <w:r>
-              <w:t>gaat</w:t>
-            </w:r>
-            <w:proofErr w:type="spellEnd"/>
-            <w:r>
-              <w:t xml:space="preserve"> </w:t>
-            </w:r>
-            <w:proofErr w:type="spellStart"/>
-            <w:r>
-              <w:t>kijken</w:t>
-            </w:r>
-            <w:proofErr w:type="spellEnd"/>
-            <w:r>
-              <w:t xml:space="preserve"> of de buttons </w:t>
-            </w:r>
-            <w:proofErr w:type="spellStart"/>
-            <w:r>
-              <w:t>werken</w:t>
-            </w:r>
-            <w:proofErr w:type="spellEnd"/>
-            <w:r>
-              <w:t xml:space="preserve"> </w:t>
-            </w:r>
-            <w:proofErr w:type="spellStart"/>
-            <w:r>
-              <w:t>en</w:t>
-            </w:r>
-            <w:proofErr w:type="spellEnd"/>
-            <w:r>
-              <w:t xml:space="preserve"> </w:t>
-            </w:r>
-            <w:proofErr w:type="spellStart"/>
-            <w:r>
-              <w:t>dat</w:t>
-            </w:r>
-            <w:proofErr w:type="spellEnd"/>
-            <w:r>
-              <w:t xml:space="preserve"> je </w:t>
-            </w:r>
-            <w:proofErr w:type="spellStart"/>
-            <w:r>
-              <w:t>gegeven</w:t>
-            </w:r>
-            <w:proofErr w:type="spellEnd"/>
-            <w:r>
-              <w:t xml:space="preserve"> </w:t>
-            </w:r>
-            <w:proofErr w:type="spellStart"/>
-            <w:r>
-              <w:t>andwoord</w:t>
-            </w:r>
-            <w:proofErr w:type="spellEnd"/>
-            <w:r>
-              <w:t xml:space="preserve"> door de </w:t>
-            </w:r>
-            <w:proofErr w:type="spellStart"/>
-            <w:r>
-              <w:t>applicatie</w:t>
-            </w:r>
-            <w:proofErr w:type="spellEnd"/>
-            <w:r>
-              <w:t xml:space="preserve"> </w:t>
-            </w:r>
-            <w:proofErr w:type="spellStart"/>
-            <w:r>
-              <w:t>werkt</w:t>
-            </w:r>
-            <w:proofErr w:type="spellEnd"/>
-          </w:p>
-        </w:tc>
-        <w:tc>
-          <w:tcPr>
-            <w:tcW w:w="2268" w:type="dxa"/>
-          </w:tcPr>
-          <w:p>
-            <w:pPr>
-              <w:rPr>
-                <w:lang w:val="nl-NL"/>
-              </w:rPr>
-            </w:pPr>
-            <w:proofErr w:type="spellStart"/>
-            <w:r>
-              <w:rPr>
-                <w:lang w:val="nl-NL"/>
-              </w:rPr>
-              <w:t>Risi</w:t>
-            </w:r>
-            <w:r>
-              <w:rPr>
-                <w:lang w:val="nl-NL"/>
-              </w:rPr>
-              <w:t>’</w:t>
-            </w:r>
-            <w:r>
-              <w:rPr>
-                <w:lang w:val="nl-NL"/>
-              </w:rPr>
-              <w:t>s</w:t>
-            </w:r>
-            <w:proofErr w:type="spellEnd"/>
-            <w:r>
               <w:rPr>
                 <w:lang w:val="nl-NL"/>
               </w:rPr>
@@ -729,13 +542,7 @@
               <w:rPr>
                 <w:lang w:val="nl-NL"/>
               </w:rPr>
-              <w:t xml:space="preserve"> </w:t>
-            </w:r>
-            <w:r>
-              <w:rPr>
-                <w:lang w:val="nl-NL"/>
-              </w:rPr>
-              <w:t>werkt</w:t>
+              <w:t xml:space="preserve"> werkt</w:t>
             </w:r>
             <w:r>
               <w:rPr>
@@ -814,166 +621,49 @@
             <w:tcW w:w="2264" w:type="dxa"/>
           </w:tcPr>
           <w:p>
-            <w:r>
-              <w:t xml:space="preserve">Tester </w:t>
+            <w:pPr>
+              <w:rPr>
+                <w:lang w:val="nl-NL"/>
+              </w:rPr>
+            </w:pPr>
+            <w:r>
+              <w:rPr>
+                <w:lang w:val="nl-NL"/>
+              </w:rPr>
+              <w:t xml:space="preserve">Tester gaat kijken of hij de invoer velden kan invullen en gaat kijken of de buttons werken en dat je gegeven </w:t>
             </w:r>
             <w:proofErr w:type="spellStart"/>
             <w:r>
-              <w:t>gaat</w:t>
+              <w:rPr>
+                <w:lang w:val="nl-NL"/>
+              </w:rPr>
+              <w:t>andwoord</w:t>
             </w:r>
             <w:proofErr w:type="spellEnd"/>
             <w:r>
-              <w:t xml:space="preserve"> </w:t>
-            </w:r>
+              <w:rPr>
+                <w:lang w:val="nl-NL"/>
+              </w:rPr>
+              <w:t xml:space="preserve"> door de applicatie werkt</w:t>
+            </w:r>
+          </w:p>
+        </w:tc>
+        <w:tc>
+          <w:tcPr>
+            <w:tcW w:w="2268" w:type="dxa"/>
+          </w:tcPr>
+          <w:p>
+            <w:pPr>
+              <w:rPr>
+                <w:lang w:val="nl-NL"/>
+              </w:rPr>
+            </w:pPr>
             <w:proofErr w:type="spellStart"/>
             <w:r>
-              <w:t>kijken</w:t>
-            </w:r>
-            <w:proofErr w:type="spellEnd"/>
-            <w:r>
-              <w:t xml:space="preserve"> of </w:t>
-            </w:r>
-            <w:proofErr w:type="spellStart"/>
-            <w:r>
-              <w:t>hij</w:t>
-            </w:r>
-            <w:proofErr w:type="spellEnd"/>
-            <w:r>
-              <w:t xml:space="preserve"> de </w:t>
-            </w:r>
-            <w:proofErr w:type="spellStart"/>
-            <w:r>
-              <w:t>invoer</w:t>
-            </w:r>
-            <w:proofErr w:type="spellEnd"/>
-            <w:r>
-              <w:t xml:space="preserve"> </w:t>
-            </w:r>
-            <w:proofErr w:type="spellStart"/>
-            <w:r>
-              <w:t>velden</w:t>
-            </w:r>
-            <w:proofErr w:type="spellEnd"/>
-            <w:r>
-              <w:t xml:space="preserve"> </w:t>
-            </w:r>
-            <w:proofErr w:type="spellStart"/>
-            <w:r>
-              <w:t>kan</w:t>
-            </w:r>
-            <w:proofErr w:type="spellEnd"/>
-            <w:r>
-              <w:t xml:space="preserve"> </w:t>
-            </w:r>
-            <w:proofErr w:type="spellStart"/>
-            <w:r>
-              <w:t>invullen</w:t>
-            </w:r>
-            <w:proofErr w:type="spellEnd"/>
-            <w:r>
-              <w:t xml:space="preserve"> </w:t>
-            </w:r>
-            <w:proofErr w:type="spellStart"/>
-            <w:r>
-              <w:t>en</w:t>
-            </w:r>
-            <w:proofErr w:type="spellEnd"/>
-            <w:r>
-              <w:t xml:space="preserve"> </w:t>
-            </w:r>
-            <w:proofErr w:type="spellStart"/>
-            <w:r>
-              <w:t>gaat</w:t>
-            </w:r>
-            <w:proofErr w:type="spellEnd"/>
-            <w:r>
-              <w:t xml:space="preserve"> </w:t>
-            </w:r>
-            <w:proofErr w:type="spellStart"/>
-            <w:r>
-              <w:t>kijken</w:t>
-            </w:r>
-            <w:proofErr w:type="spellEnd"/>
-            <w:r>
-              <w:t xml:space="preserve"> of de buttons </w:t>
-            </w:r>
-            <w:proofErr w:type="spellStart"/>
-            <w:r>
-              <w:t>werken</w:t>
-            </w:r>
-            <w:proofErr w:type="spellEnd"/>
-            <w:r>
-              <w:t xml:space="preserve"> </w:t>
-            </w:r>
-            <w:proofErr w:type="spellStart"/>
-            <w:r>
-              <w:t>en</w:t>
-            </w:r>
-            <w:proofErr w:type="spellEnd"/>
-            <w:r>
-              <w:t xml:space="preserve"> </w:t>
-            </w:r>
-            <w:proofErr w:type="spellStart"/>
-            <w:r>
-              <w:t>dat</w:t>
-            </w:r>
-            <w:proofErr w:type="spellEnd"/>
-            <w:r>
-              <w:t xml:space="preserve"> je </w:t>
-            </w:r>
-            <w:proofErr w:type="spellStart"/>
-            <w:r>
-              <w:t>gegeven</w:t>
-            </w:r>
-            <w:proofErr w:type="spellEnd"/>
-            <w:r>
-              <w:t xml:space="preserve"> </w:t>
-            </w:r>
-            <w:proofErr w:type="spellStart"/>
-            <w:r>
-              <w:t>andwoord</w:t>
-            </w:r>
-            <w:proofErr w:type="spellEnd"/>
-            <w:r>
-              <w:t xml:space="preserve"> door de </w:t>
-            </w:r>
-            <w:proofErr w:type="spellStart"/>
-            <w:r>
-              <w:t>applicatie</w:t>
-            </w:r>
-            <w:proofErr w:type="spellEnd"/>
-            <w:r>
-              <w:t xml:space="preserve"> </w:t>
-            </w:r>
-            <w:proofErr w:type="spellStart"/>
-            <w:r>
-              <w:t>werkt</w:t>
-            </w:r>
-            <w:proofErr w:type="spellEnd"/>
-          </w:p>
-        </w:tc>
-        <w:tc>
-          <w:tcPr>
-            <w:tcW w:w="2268" w:type="dxa"/>
-          </w:tcPr>
-          <w:p>
-            <w:pPr>
-              <w:rPr>
-                <w:lang w:val="nl-NL"/>
-              </w:rPr>
-            </w:pPr>
-            <w:proofErr w:type="spellStart"/>
-            <w:r>
-              <w:rPr>
-                <w:lang w:val="nl-NL"/>
-              </w:rPr>
-              <w:t>Gio</w:t>
-            </w:r>
-            <w:r>
-              <w:rPr>
-                <w:lang w:val="nl-NL"/>
-              </w:rPr>
-              <w:t>’s</w:t>
+              <w:rPr>
+                <w:lang w:val="nl-NL"/>
+              </w:rPr>
+              <w:t>Gio’s</w:t>
             </w:r>
             <w:proofErr w:type="spellEnd"/>
             <w:r>
@@ -1059,166 +749,49 @@
             <w:tcW w:w="2264" w:type="dxa"/>
           </w:tcPr>
           <w:p>
-            <w:r>
-              <w:t xml:space="preserve">Tester </w:t>
+            <w:pPr>
+              <w:rPr>
+                <w:lang w:val="nl-NL"/>
+              </w:rPr>
+            </w:pPr>
+            <w:r>
+              <w:rPr>
+                <w:lang w:val="nl-NL"/>
+              </w:rPr>
+              <w:t xml:space="preserve">Tester gaat kijken of hij de invoer velden kan invullen en gaat kijken of de buttons werken en dat je gegeven </w:t>
             </w:r>
             <w:proofErr w:type="spellStart"/>
             <w:r>
-              <w:t>gaat</w:t>
+              <w:rPr>
+                <w:lang w:val="nl-NL"/>
+              </w:rPr>
+              <w:t>andwoord</w:t>
             </w:r>
             <w:proofErr w:type="spellEnd"/>
             <w:r>
-              <w:t xml:space="preserve"> </w:t>
-            </w:r>
+              <w:rPr>
+                <w:lang w:val="nl-NL"/>
+              </w:rPr>
+              <w:t xml:space="preserve"> door de applicatie werkt</w:t>
+            </w:r>
+          </w:p>
+        </w:tc>
+        <w:tc>
+          <w:tcPr>
+            <w:tcW w:w="2268" w:type="dxa"/>
+          </w:tcPr>
+          <w:p>
+            <w:pPr>
+              <w:rPr>
+                <w:lang w:val="nl-NL"/>
+              </w:rPr>
+            </w:pPr>
             <w:proofErr w:type="spellStart"/>
             <w:r>
-              <w:t>kijken</w:t>
-            </w:r>
-            <w:proofErr w:type="spellEnd"/>
-            <w:r>
-              <w:t xml:space="preserve"> of </w:t>
-            </w:r>
-            <w:proofErr w:type="spellStart"/>
-            <w:r>
-              <w:t>hij</w:t>
-            </w:r>
-            <w:proofErr w:type="spellEnd"/>
-            <w:r>
-              <w:t xml:space="preserve"> de </w:t>
-            </w:r>
-            <w:proofErr w:type="spellStart"/>
-            <w:r>
-              <w:t>invoer</w:t>
-            </w:r>
-            <w:proofErr w:type="spellEnd"/>
-            <w:r>
-              <w:t xml:space="preserve"> </w:t>
-            </w:r>
-            <w:proofErr w:type="spellStart"/>
-            <w:r>
-              <w:t>velden</w:t>
-            </w:r>
-            <w:proofErr w:type="spellEnd"/>
-            <w:r>
-              <w:t xml:space="preserve"> </w:t>
-            </w:r>
-            <w:proofErr w:type="spellStart"/>
-            <w:r>
-              <w:t>kan</w:t>
-            </w:r>
-            <w:proofErr w:type="spellEnd"/>
-            <w:r>
-              <w:t xml:space="preserve"> </w:t>
-            </w:r>
-            <w:proofErr w:type="spellStart"/>
-            <w:r>
-              <w:t>invullen</w:t>
-            </w:r>
-            <w:proofErr w:type="spellEnd"/>
-            <w:r>
-              <w:t xml:space="preserve"> </w:t>
-            </w:r>
-            <w:proofErr w:type="spellStart"/>
-            <w:r>
-              <w:t>en</w:t>
-            </w:r>
-            <w:proofErr w:type="spellEnd"/>
-            <w:r>
-              <w:t xml:space="preserve"> </w:t>
-            </w:r>
-            <w:proofErr w:type="spellStart"/>
-            <w:r>
-              <w:t>gaat</w:t>
-            </w:r>
-            <w:proofErr w:type="spellEnd"/>
-            <w:r>
-              <w:t xml:space="preserve"> </w:t>
-            </w:r>
-            <w:proofErr w:type="spellStart"/>
-            <w:r>
-              <w:t>kijken</w:t>
-            </w:r>
-            <w:proofErr w:type="spellEnd"/>
-            <w:r>
-              <w:t xml:space="preserve"> of de buttons </w:t>
-            </w:r>
-            <w:proofErr w:type="spellStart"/>
-            <w:r>
-              <w:t>werken</w:t>
-            </w:r>
-            <w:proofErr w:type="spellEnd"/>
-            <w:r>
-              <w:t xml:space="preserve"> </w:t>
-            </w:r>
-            <w:proofErr w:type="spellStart"/>
-            <w:r>
-              <w:t>en</w:t>
-            </w:r>
-            <w:proofErr w:type="spellEnd"/>
-            <w:r>
-              <w:t xml:space="preserve"> </w:t>
-            </w:r>
-            <w:proofErr w:type="spellStart"/>
-            <w:r>
-              <w:t>dat</w:t>
-            </w:r>
-            <w:proofErr w:type="spellEnd"/>
-            <w:r>
-              <w:t xml:space="preserve"> je </w:t>
-            </w:r>
-            <w:proofErr w:type="spellStart"/>
-            <w:r>
-              <w:t>gegeven</w:t>
-            </w:r>
-            <w:proofErr w:type="spellEnd"/>
-            <w:r>
-              <w:t xml:space="preserve"> </w:t>
-            </w:r>
-            <w:proofErr w:type="spellStart"/>
-            <w:r>
-              <w:t>andwoord</w:t>
-            </w:r>
-            <w:proofErr w:type="spellEnd"/>
-            <w:r>
-              <w:t xml:space="preserve"> door de </w:t>
-            </w:r>
-            <w:proofErr w:type="spellStart"/>
-            <w:r>
-              <w:t>applicatie</w:t>
-            </w:r>
-            <w:proofErr w:type="spellEnd"/>
-            <w:r>
-              <w:t xml:space="preserve"> </w:t>
-            </w:r>
-            <w:proofErr w:type="spellStart"/>
-            <w:r>
-              <w:t>werkt</w:t>
-            </w:r>
-            <w:proofErr w:type="spellEnd"/>
-          </w:p>
-        </w:tc>
-        <w:tc>
-          <w:tcPr>
-            <w:tcW w:w="2268" w:type="dxa"/>
-          </w:tcPr>
-          <w:p>
-            <w:pPr>
-              <w:rPr>
-                <w:lang w:val="nl-NL"/>
-              </w:rPr>
-            </w:pPr>
-            <w:proofErr w:type="spellStart"/>
-            <w:r>
-              <w:rPr>
-                <w:lang w:val="nl-NL"/>
-              </w:rPr>
-              <w:t>Harmen</w:t>
-            </w:r>
-            <w:r>
-              <w:rPr>
-                <w:lang w:val="nl-NL"/>
-              </w:rPr>
-              <w:t>’s</w:t>
+              <w:rPr>
+                <w:lang w:val="nl-NL"/>
+              </w:rPr>
+              <w:t>Harmen’s</w:t>
             </w:r>
             <w:proofErr w:type="spellEnd"/>
             <w:r>
@@ -1288,7 +861,25 @@
               <w:rPr>
                 <w:lang w:val="nl-NL"/>
               </w:rPr>
-              <w:t>tayla</w:t>
+              <w:t>t</w:t>
+            </w:r>
+            <w:r>
+              <w:rPr>
+                <w:lang w:val="nl-NL"/>
+              </w:rPr>
+              <w:t>e</w:t>
+            </w:r>
+            <w:r>
+              <w:rPr>
+                <w:lang w:val="nl-NL"/>
+              </w:rPr>
+              <w:t>yla</w:t>
+            </w:r>
+            <w:r>
+              <w:rPr>
+                <w:lang w:val="nl-NL"/>
+              </w:rPr>
+              <w:t>a</w:t>
             </w:r>
             <w:r>
               <w:rPr>
@@ -1310,160 +901,67 @@
             <w:tcW w:w="2264" w:type="dxa"/>
           </w:tcPr>
           <w:p>
-            <w:r>
-              <w:t xml:space="preserve">Tester </w:t>
+            <w:pPr>
+              <w:rPr>
+                <w:lang w:val="nl-NL"/>
+              </w:rPr>
+            </w:pPr>
+            <w:r>
+              <w:rPr>
+                <w:lang w:val="nl-NL"/>
+              </w:rPr>
+              <w:t xml:space="preserve">Tester gaat kijken of hij de invoer velden kan invullen en gaat kijken of de buttons werken en dat je gegeven </w:t>
             </w:r>
             <w:proofErr w:type="spellStart"/>
             <w:r>
-              <w:t>gaat</w:t>
+              <w:rPr>
+                <w:lang w:val="nl-NL"/>
+              </w:rPr>
+              <w:t>andwoord</w:t>
             </w:r>
             <w:proofErr w:type="spellEnd"/>
             <w:r>
-              <w:t xml:space="preserve"> </w:t>
-            </w:r>
+              <w:rPr>
+                <w:lang w:val="nl-NL"/>
+              </w:rPr>
+              <w:t xml:space="preserve"> door de applicatie werkt</w:t>
+            </w:r>
+          </w:p>
+        </w:tc>
+        <w:tc>
+          <w:tcPr>
+            <w:tcW w:w="2268" w:type="dxa"/>
+          </w:tcPr>
+          <w:p>
+            <w:pPr>
+              <w:rPr>
+                <w:lang w:val="nl-NL"/>
+              </w:rPr>
+            </w:pPr>
             <w:proofErr w:type="spellStart"/>
             <w:r>
-              <w:t>kijken</w:t>
-            </w:r>
-            <w:proofErr w:type="spellEnd"/>
-            <w:r>
-              <w:t xml:space="preserve"> of </w:t>
-            </w:r>
-            <w:proofErr w:type="spellStart"/>
-            <w:r>
-              <w:t>hij</w:t>
-            </w:r>
-            <w:proofErr w:type="spellEnd"/>
-            <w:r>
-              <w:t xml:space="preserve"> de </w:t>
-            </w:r>
-            <w:proofErr w:type="spellStart"/>
-            <w:r>
-              <w:t>invoer</w:t>
-            </w:r>
-            <w:proofErr w:type="spellEnd"/>
-            <w:r>
-              <w:t xml:space="preserve"> </w:t>
-            </w:r>
-            <w:proofErr w:type="spellStart"/>
-            <w:r>
-              <w:t>velden</w:t>
-            </w:r>
-            <w:proofErr w:type="spellEnd"/>
-            <w:r>
-              <w:t xml:space="preserve"> </w:t>
-            </w:r>
-            <w:proofErr w:type="spellStart"/>
-            <w:r>
-              <w:t>kan</w:t>
-            </w:r>
-            <w:proofErr w:type="spellEnd"/>
-            <w:r>
-              <w:t xml:space="preserve"> </w:t>
-            </w:r>
-            <w:proofErr w:type="spellStart"/>
-            <w:r>
-              <w:t>invullen</w:t>
-            </w:r>
-            <w:proofErr w:type="spellEnd"/>
-            <w:r>
-              <w:t xml:space="preserve"> </w:t>
-            </w:r>
-            <w:proofErr w:type="spellStart"/>
-            <w:r>
-              <w:t>en</w:t>
-            </w:r>
-            <w:proofErr w:type="spellEnd"/>
-            <w:r>
-              <w:t xml:space="preserve"> </w:t>
-            </w:r>
-            <w:proofErr w:type="spellStart"/>
-            <w:r>
-              <w:t>gaat</w:t>
-            </w:r>
-            <w:proofErr w:type="spellEnd"/>
-            <w:r>
-              <w:t xml:space="preserve"> </w:t>
-            </w:r>
-            <w:proofErr w:type="spellStart"/>
-            <w:r>
-              <w:t>kijken</w:t>
-            </w:r>
-            <w:proofErr w:type="spellEnd"/>
-            <w:r>
-              <w:t xml:space="preserve"> of de buttons </w:t>
-            </w:r>
-            <w:proofErr w:type="spellStart"/>
-            <w:r>
-              <w:t>werken</w:t>
-            </w:r>
-            <w:proofErr w:type="spellEnd"/>
-            <w:r>
-              <w:t xml:space="preserve"> </w:t>
-            </w:r>
-            <w:proofErr w:type="spellStart"/>
-            <w:r>
-              <w:t>en</w:t>
-            </w:r>
-            <w:proofErr w:type="spellEnd"/>
-            <w:r>
-              <w:t xml:space="preserve"> </w:t>
-            </w:r>
-            <w:proofErr w:type="spellStart"/>
-            <w:r>
-              <w:t>dat</w:t>
-            </w:r>
-            <w:proofErr w:type="spellEnd"/>
-            <w:r>
-              <w:t xml:space="preserve"> je </w:t>
-            </w:r>
-            <w:proofErr w:type="spellStart"/>
-            <w:r>
-              <w:t>gegeven</w:t>
-            </w:r>
-            <w:proofErr w:type="spellEnd"/>
-            <w:r>
-              <w:t xml:space="preserve"> </w:t>
-            </w:r>
-            <w:proofErr w:type="spellStart"/>
-            <w:r>
-              <w:t>andwoord</w:t>
-            </w:r>
-            <w:proofErr w:type="spellEnd"/>
-            <w:r>
-              <w:t xml:space="preserve"> door de </w:t>
-            </w:r>
-            <w:proofErr w:type="spellStart"/>
-            <w:r>
-              <w:t>applicatie</w:t>
-            </w:r>
-            <w:proofErr w:type="spellEnd"/>
-            <w:r>
-              <w:t xml:space="preserve"> </w:t>
-            </w:r>
-            <w:proofErr w:type="spellStart"/>
-            <w:r>
-              <w:t>werkt</w:t>
-            </w:r>
-            <w:proofErr w:type="spellEnd"/>
-          </w:p>
-        </w:tc>
-        <w:tc>
-          <w:tcPr>
-            <w:tcW w:w="2268" w:type="dxa"/>
-          </w:tcPr>
-          <w:p>
-            <w:pPr>
-              <w:rPr>
-                <w:lang w:val="nl-NL"/>
-              </w:rPr>
-            </w:pPr>
-            <w:proofErr w:type="spellStart"/>
-            <w:r>
-              <w:rPr>
-                <w:lang w:val="nl-NL"/>
-              </w:rPr>
-              <w:t>Tayla</w:t>
+              <w:rPr>
+                <w:lang w:val="nl-NL"/>
+              </w:rPr>
+              <w:t>T</w:t>
+            </w:r>
+            <w:r>
+              <w:rPr>
+                <w:lang w:val="nl-NL"/>
+              </w:rPr>
+              <w:t>e</w:t>
+            </w:r>
+            <w:r>
+              <w:rPr>
+                <w:lang w:val="nl-NL"/>
+              </w:rPr>
+              <w:t>yla</w:t>
+            </w:r>
+            <w:r>
+              <w:rPr>
+                <w:lang w:val="nl-NL"/>
+              </w:rPr>
+              <w:t>a</w:t>
             </w:r>
             <w:r>
               <w:rPr>
@@ -1554,32 +1052,30 @@
             <w:tcW w:w="2264" w:type="dxa"/>
           </w:tcPr>
           <w:p>
-            <w:r>
+            <w:pPr>
+              <w:rPr>
+                <w:lang w:val="nl-NL"/>
+              </w:rPr>
+            </w:pPr>
+            <w:r>
+              <w:rPr>
+                <w:lang w:val="nl-NL"/>
+              </w:rPr>
               <w:t xml:space="preserve">Tester </w:t>
             </w:r>
             <w:proofErr w:type="spellStart"/>
             <w:r>
+              <w:rPr>
+                <w:lang w:val="nl-NL"/>
+              </w:rPr>
               <w:t>durkt</w:t>
             </w:r>
             <w:proofErr w:type="spellEnd"/>
             <w:r>
-              <w:t xml:space="preserve"> op de exit tool </w:t>
-            </w:r>
-            <w:proofErr w:type="spellStart"/>
-            <w:r>
-              <w:t>en</w:t>
-            </w:r>
-            <w:proofErr w:type="spellEnd"/>
-            <w:r>
-              <w:t xml:space="preserve"> de </w:t>
-            </w:r>
-            <w:proofErr w:type="spellStart"/>
-            <w:r>
-              <w:t>applicatie</w:t>
-            </w:r>
-            <w:proofErr w:type="spellEnd"/>
-            <w:r>
-              <w:t xml:space="preserve"> sluit</w:t>
+              <w:rPr>
+                <w:lang w:val="nl-NL"/>
+              </w:rPr>
+              <w:t xml:space="preserve"> op de exit tool en de applicatie sluit</w:t>
             </w:r>
           </w:p>
         </w:tc>

</xml_diff>